<commit_message>
Att 45 do segundo tempo
</commit_message>
<xml_diff>
--- a/DocumentoTrabalhoFinalCOM231.docx
+++ b/DocumentoTrabalhoFinalCOM231.docx
@@ -370,84 +370,173 @@
         <w:t xml:space="preserve">, </w:t>
       </w:r>
       <w:r>
-        <w:t>por ser a linguage</w:t>
+        <w:t>por ser a linguagem que lhe foi concedida para as atividades de mesa redondas, assim espera-se colocar os conhecimentos adquiridos em prol do trabalho final;</w:t>
+      </w:r>
+    </w:p>
+    <w:p>
+      <w:pPr>
+        <w:jc w:val="both"/>
+      </w:pPr>
+      <w:r>
+        <w:rPr>
+          <w:b/>
+        </w:rPr>
+        <w:t>Linguagem de Programação:</w:t>
+      </w:r>
+      <w:r>
+        <w:t xml:space="preserve"> </w:t>
+      </w:r>
+      <w:r>
+        <w:t xml:space="preserve">foi </w:t>
+      </w:r>
+      <w:r>
+        <w:t>escolhido a linguagem orientada a objetos</w:t>
+      </w:r>
+      <w:r>
+        <w:t xml:space="preserve"> </w:t>
+      </w:r>
+      <w:r>
+        <w:rPr>
+          <w:b/>
+        </w:rPr>
+        <w:t>Java</w:t>
+      </w:r>
+      <w:r>
+        <w:t>, pois o grupo já tem uma certa experiência com a linguagem</w:t>
+      </w:r>
+      <w:r>
+        <w:t>, então</w:t>
+      </w:r>
+      <w:r>
+        <w:t xml:space="preserve"> acredita</w:t>
+      </w:r>
+      <w:r>
+        <w:t>mos</w:t>
+      </w:r>
+      <w:r>
+        <w:t xml:space="preserve"> </w:t>
+      </w:r>
+      <w:r>
+        <w:t xml:space="preserve">que tal escolha irá nos </w:t>
+      </w:r>
+      <w:r>
+        <w:t>ajudar para a criação da aplicação.</w:t>
+      </w:r>
+    </w:p>
+    <w:p>
+      <w:r>
+        <w:t xml:space="preserve"> </w:t>
+      </w:r>
+    </w:p>
+    <w:p>
+      <w:pPr>
+        <w:rPr>
+          <w:b/>
+          <w:sz w:val="22"/>
+          <w:szCs w:val="22"/>
+        </w:rPr>
+      </w:pPr>
+      <w:r>
+        <w:rPr>
+          <w:b/>
+          <w:sz w:val="22"/>
+          <w:szCs w:val="22"/>
+        </w:rPr>
+        <w:t xml:space="preserve">Ciência do Grupo: </w:t>
+      </w:r>
+    </w:p>
+    <w:p>
+      <w:pPr>
+        <w:rPr>
+          <w:b/>
+          <w:sz w:val="22"/>
+          <w:szCs w:val="22"/>
+        </w:rPr>
+      </w:pPr>
+    </w:p>
+    <w:p>
+      <w:pPr>
+        <w:rPr>
+          <w:b/>
+          <w:sz w:val="22"/>
+          <w:szCs w:val="22"/>
+        </w:rPr>
+      </w:pPr>
+      <w:r>
+        <w:rPr>
+          <w:b/>
+          <w:sz w:val="22"/>
+          <w:szCs w:val="22"/>
+        </w:rPr>
+        <w:t>Membro 1: ________________________________________________________</w:t>
+      </w:r>
+    </w:p>
+    <w:p>
+      <w:pPr>
+        <w:rPr>
+          <w:b/>
+          <w:sz w:val="22"/>
+          <w:szCs w:val="22"/>
+        </w:rPr>
+      </w:pPr>
+      <w:r>
+        <w:rPr>
+          <w:b/>
+          <w:sz w:val="22"/>
+          <w:szCs w:val="22"/>
+        </w:rPr>
+        <w:t xml:space="preserve">Membro </w:t>
+      </w:r>
+      <w:r>
+        <w:rPr>
+          <w:b/>
+          <w:sz w:val="22"/>
+          <w:szCs w:val="22"/>
+        </w:rPr>
+        <w:t>2</w:t>
+      </w:r>
+      <w:r>
+        <w:rPr>
+          <w:b/>
+          <w:sz w:val="22"/>
+          <w:szCs w:val="22"/>
+        </w:rPr>
+        <w:t>: ________________________________________________________</w:t>
+      </w:r>
+    </w:p>
+    <w:p>
+      <w:pPr>
+        <w:rPr>
+          <w:b/>
+          <w:sz w:val="22"/>
+          <w:szCs w:val="22"/>
+        </w:rPr>
+      </w:pPr>
+      <w:r>
+        <w:rPr>
+          <w:b/>
+          <w:sz w:val="22"/>
+          <w:szCs w:val="22"/>
+        </w:rPr>
+        <w:t xml:space="preserve">Membro </w:t>
+      </w:r>
+      <w:r>
+        <w:rPr>
+          <w:b/>
+          <w:sz w:val="22"/>
+          <w:szCs w:val="22"/>
+        </w:rPr>
+        <w:t>3</w:t>
       </w:r>
       <w:bookmarkStart w:id="0" w:name="_GoBack"/>
       <w:bookmarkEnd w:id="0"/>
       <w:r>
-        <w:t>m que lhe foi concedida para as atividades de mesa redondas, assim espera-se colocar os conhecimentos adquiridos em prol do trabalho final;</w:t>
-      </w:r>
-    </w:p>
-    <w:p>
-      <w:pPr>
-        <w:jc w:val="both"/>
-      </w:pPr>
-      <w:r>
-        <w:rPr>
-          <w:b/>
-        </w:rPr>
-        <w:t>Linguagem de Programação:</w:t>
-      </w:r>
-      <w:r>
-        <w:t xml:space="preserve"> </w:t>
-      </w:r>
-      <w:r>
-        <w:t xml:space="preserve">foi </w:t>
-      </w:r>
-      <w:r>
-        <w:t>escolhido a linguagem orientada a objetos</w:t>
-      </w:r>
-      <w:r>
-        <w:t xml:space="preserve"> </w:t>
-      </w:r>
-      <w:r>
-        <w:rPr>
-          <w:b/>
-        </w:rPr>
-        <w:t>Java</w:t>
-      </w:r>
-      <w:r>
-        <w:t>, pois o grupo já tem uma certa experiência com a linguagem</w:t>
-      </w:r>
-      <w:r>
-        <w:t>, então</w:t>
-      </w:r>
-      <w:r>
-        <w:t xml:space="preserve"> acredita</w:t>
-      </w:r>
-      <w:r>
-        <w:t>mos</w:t>
-      </w:r>
-      <w:r>
-        <w:t xml:space="preserve"> </w:t>
-      </w:r>
-      <w:r>
-        <w:t xml:space="preserve">que tal escolha irá nos </w:t>
-      </w:r>
-      <w:r>
-        <w:t>ajudar para a criação da aplicação.</w:t>
-      </w:r>
-    </w:p>
-    <w:p>
-      <w:r>
-        <w:t xml:space="preserve"> </w:t>
-      </w:r>
-    </w:p>
-    <w:p>
-      <w:pPr>
         <w:rPr>
           <w:b/>
           <w:sz w:val="22"/>
           <w:szCs w:val="22"/>
         </w:rPr>
-      </w:pPr>
-      <w:r>
-        <w:rPr>
-          <w:b/>
-          <w:sz w:val="22"/>
-          <w:szCs w:val="22"/>
-        </w:rPr>
-        <w:t xml:space="preserve">Ciência do Grupo: </w:t>
+        <w:t>: ________________________________________________________</w:t>
       </w:r>
     </w:p>
     <w:sectPr>
@@ -515,7 +604,7 @@
 <w:hdr xmlns:wpc="http://schemas.microsoft.com/office/word/2010/wordprocessingCanvas" xmlns:cx="http://schemas.microsoft.com/office/drawing/2014/chartex" xmlns:cx1="http://schemas.microsoft.com/office/drawing/2015/9/8/chartex" xmlns:cx2="http://schemas.microsoft.com/office/drawing/2015/10/21/chartex" xmlns:cx3="http://schemas.microsoft.com/office/drawing/2016/5/9/chartex" xmlns:cx4="http://schemas.microsoft.com/office/drawing/2016/5/10/chartex" xmlns:cx5="http://schemas.microsoft.com/office/drawing/2016/5/11/chartex" xmlns:cx6="http://schemas.microsoft.com/office/drawing/2016/5/12/chartex" xmlns:cx7="http://schemas.microsoft.com/office/drawing/2016/5/13/chartex" xmlns:cx8="http://schemas.microsoft.com/office/drawing/2016/5/14/chartex" xmlns:mc="http://schemas.openxmlformats.org/markup-compatibility/2006" xmlns:aink="http://schemas.microsoft.com/office/drawing/2016/ink" xmlns:am3d="http://schemas.microsoft.com/office/drawing/2017/model3d" xmlns:o="urn:schemas-microsoft-com:office:office" xmlns:r="http://schemas.openxmlformats.org/officeDocument/2006/relationships" xmlns:m="http://schemas.openxmlformats.org/officeDocument/2006/math" xmlns:v="urn:schemas-microsoft-com:vml" xmlns:wp14="http://schemas.microsoft.com/office/word/2010/wordprocessingDrawing" xmlns:wp="http://schemas.openxmlformats.org/drawingml/2006/wordprocessingDrawing" xmlns:w10="urn:schemas-microsoft-com:office:word" xmlns:w="http://schemas.openxmlformats.org/wordprocessingml/2006/main" xmlns:w14="http://schemas.microsoft.com/office/word/2010/wordml" xmlns:w15="http://schemas.microsoft.com/office/word/2012/wordml" xmlns:w16cid="http://schemas.microsoft.com/office/word/2016/wordml/cid" xmlns:w16se="http://schemas.microsoft.com/office/word/2015/wordml/symex" xmlns:wpg="http://schemas.microsoft.com/office/word/2010/wordprocessingGroup" xmlns:wpi="http://schemas.microsoft.com/office/word/2010/wordprocessingInk" xmlns:wne="http://schemas.microsoft.com/office/word/2006/wordml" xmlns:wps="http://schemas.microsoft.com/office/word/2010/wordprocessingShape" mc:Ignorable="w14 w15 w16se w16cid wp14">
   <w:p>
     <w:pPr>
-      <w:pStyle w:val="Header"/>
+      <w:pStyle w:val="Cabealho"/>
       <w:jc w:val="center"/>
       <w:rPr>
         <w:sz w:val="20"/>
@@ -591,7 +680,7 @@
   </w:p>
   <w:p>
     <w:pPr>
-      <w:pStyle w:val="Header"/>
+      <w:pStyle w:val="Cabealho"/>
       <w:jc w:val="center"/>
       <w:rPr>
         <w:sz w:val="20"/>
@@ -608,7 +697,7 @@
   </w:p>
   <w:p>
     <w:pPr>
-      <w:pStyle w:val="Header"/>
+      <w:pStyle w:val="Cabealho"/>
       <w:jc w:val="center"/>
       <w:rPr>
         <w:b/>
@@ -634,7 +723,7 @@
   </w:p>
   <w:p>
     <w:pPr>
-      <w:pStyle w:val="Header"/>
+      <w:pStyle w:val="Cabealho"/>
       <w:jc w:val="center"/>
       <w:rPr>
         <w:sz w:val="20"/>
@@ -660,7 +749,7 @@
   </w:p>
   <w:p>
     <w:pPr>
-      <w:pStyle w:val="Header"/>
+      <w:pStyle w:val="Cabealho"/>
     </w:pPr>
   </w:p>
 </w:hdr>
@@ -1065,11 +1154,11 @@
     <w:qFormat/>
     <w:rsid w:val="00D322C5"/>
   </w:style>
-  <w:style w:type="paragraph" w:styleId="Heading1">
+  <w:style w:type="paragraph" w:styleId="Ttulo1">
     <w:name w:val="heading 1"/>
     <w:basedOn w:val="Normal"/>
     <w:next w:val="Normal"/>
-    <w:link w:val="Heading1Char"/>
+    <w:link w:val="Ttulo1Char"/>
     <w:uiPriority w:val="9"/>
     <w:qFormat/>
     <w:rsid w:val="00D322C5"/>
@@ -1089,11 +1178,11 @@
       <w:szCs w:val="36"/>
     </w:rPr>
   </w:style>
-  <w:style w:type="paragraph" w:styleId="Heading2">
+  <w:style w:type="paragraph" w:styleId="Ttulo2">
     <w:name w:val="heading 2"/>
     <w:basedOn w:val="Normal"/>
     <w:next w:val="Normal"/>
-    <w:link w:val="Heading2Char"/>
+    <w:link w:val="Ttulo2Char"/>
     <w:uiPriority w:val="9"/>
     <w:semiHidden/>
     <w:unhideWhenUsed/>
@@ -1112,11 +1201,11 @@
       <w:szCs w:val="28"/>
     </w:rPr>
   </w:style>
-  <w:style w:type="paragraph" w:styleId="Heading3">
+  <w:style w:type="paragraph" w:styleId="Ttulo3">
     <w:name w:val="heading 3"/>
     <w:basedOn w:val="Normal"/>
     <w:next w:val="Normal"/>
-    <w:link w:val="Heading3Char"/>
+    <w:link w:val="Ttulo3Char"/>
     <w:uiPriority w:val="9"/>
     <w:semiHidden/>
     <w:unhideWhenUsed/>
@@ -1135,11 +1224,11 @@
       <w:szCs w:val="26"/>
     </w:rPr>
   </w:style>
-  <w:style w:type="paragraph" w:styleId="Heading4">
+  <w:style w:type="paragraph" w:styleId="Ttulo4">
     <w:name w:val="heading 4"/>
     <w:basedOn w:val="Normal"/>
     <w:next w:val="Normal"/>
-    <w:link w:val="Heading4Char"/>
+    <w:link w:val="Ttulo4Char"/>
     <w:uiPriority w:val="9"/>
     <w:semiHidden/>
     <w:unhideWhenUsed/>
@@ -1157,11 +1246,11 @@
       <w:szCs w:val="24"/>
     </w:rPr>
   </w:style>
-  <w:style w:type="paragraph" w:styleId="Heading5">
+  <w:style w:type="paragraph" w:styleId="Ttulo5">
     <w:name w:val="heading 5"/>
     <w:basedOn w:val="Normal"/>
     <w:next w:val="Normal"/>
-    <w:link w:val="Heading5Char"/>
+    <w:link w:val="Ttulo5Char"/>
     <w:uiPriority w:val="9"/>
     <w:semiHidden/>
     <w:unhideWhenUsed/>
@@ -1181,11 +1270,11 @@
       <w:szCs w:val="22"/>
     </w:rPr>
   </w:style>
-  <w:style w:type="paragraph" w:styleId="Heading6">
+  <w:style w:type="paragraph" w:styleId="Ttulo6">
     <w:name w:val="heading 6"/>
     <w:basedOn w:val="Normal"/>
     <w:next w:val="Normal"/>
-    <w:link w:val="Heading6Char"/>
+    <w:link w:val="Ttulo6Char"/>
     <w:uiPriority w:val="9"/>
     <w:semiHidden/>
     <w:unhideWhenUsed/>
@@ -1202,11 +1291,11 @@
       <w:color w:val="595959" w:themeColor="text1" w:themeTint="A6"/>
     </w:rPr>
   </w:style>
-  <w:style w:type="paragraph" w:styleId="Heading7">
+  <w:style w:type="paragraph" w:styleId="Ttulo7">
     <w:name w:val="heading 7"/>
     <w:basedOn w:val="Normal"/>
     <w:next w:val="Normal"/>
-    <w:link w:val="Heading7Char"/>
+    <w:link w:val="Ttulo7Char"/>
     <w:uiPriority w:val="9"/>
     <w:semiHidden/>
     <w:unhideWhenUsed/>
@@ -1225,11 +1314,11 @@
       <w:color w:val="595959" w:themeColor="text1" w:themeTint="A6"/>
     </w:rPr>
   </w:style>
-  <w:style w:type="paragraph" w:styleId="Heading8">
+  <w:style w:type="paragraph" w:styleId="Ttulo8">
     <w:name w:val="heading 8"/>
     <w:basedOn w:val="Normal"/>
     <w:next w:val="Normal"/>
-    <w:link w:val="Heading8Char"/>
+    <w:link w:val="Ttulo8Char"/>
     <w:uiPriority w:val="9"/>
     <w:semiHidden/>
     <w:unhideWhenUsed/>
@@ -1247,11 +1336,11 @@
       <w:color w:val="595959" w:themeColor="text1" w:themeTint="A6"/>
     </w:rPr>
   </w:style>
-  <w:style w:type="paragraph" w:styleId="Heading9">
+  <w:style w:type="paragraph" w:styleId="Ttulo9">
     <w:name w:val="heading 9"/>
     <w:basedOn w:val="Normal"/>
     <w:next w:val="Normal"/>
-    <w:link w:val="Heading9Char"/>
+    <w:link w:val="Ttulo9Char"/>
     <w:uiPriority w:val="9"/>
     <w:semiHidden/>
     <w:unhideWhenUsed/>
@@ -1271,13 +1360,13 @@
       <w:color w:val="595959" w:themeColor="text1" w:themeTint="A6"/>
     </w:rPr>
   </w:style>
-  <w:style w:type="character" w:default="1" w:styleId="DefaultParagraphFont">
+  <w:style w:type="character" w:default="1" w:styleId="Fontepargpadro">
     <w:name w:val="Default Paragraph Font"/>
     <w:uiPriority w:val="1"/>
     <w:semiHidden/>
     <w:unhideWhenUsed/>
   </w:style>
-  <w:style w:type="table" w:default="1" w:styleId="TableNormal">
+  <w:style w:type="table" w:default="1" w:styleId="Tabelanormal">
     <w:name w:val="Normal Table"/>
     <w:uiPriority w:val="99"/>
     <w:semiHidden/>
@@ -1292,16 +1381,16 @@
       </w:tblCellMar>
     </w:tblPr>
   </w:style>
-  <w:style w:type="numbering" w:default="1" w:styleId="NoList">
+  <w:style w:type="numbering" w:default="1" w:styleId="Semlista">
     <w:name w:val="No List"/>
     <w:uiPriority w:val="99"/>
     <w:semiHidden/>
     <w:unhideWhenUsed/>
   </w:style>
-  <w:style w:type="paragraph" w:styleId="Header">
+  <w:style w:type="paragraph" w:styleId="Cabealho">
     <w:name w:val="header"/>
     <w:basedOn w:val="Normal"/>
-    <w:link w:val="HeaderChar"/>
+    <w:link w:val="CabealhoChar"/>
     <w:uiPriority w:val="99"/>
     <w:unhideWhenUsed/>
     <w:rsid w:val="00D322C5"/>
@@ -1313,17 +1402,17 @@
       <w:spacing w:after="0" w:line="240" w:lineRule="auto"/>
     </w:pPr>
   </w:style>
-  <w:style w:type="character" w:customStyle="1" w:styleId="HeaderChar">
-    <w:name w:val="Header Char"/>
-    <w:basedOn w:val="DefaultParagraphFont"/>
-    <w:link w:val="Header"/>
+  <w:style w:type="character" w:customStyle="1" w:styleId="CabealhoChar">
+    <w:name w:val="Cabeçalho Char"/>
+    <w:basedOn w:val="Fontepargpadro"/>
+    <w:link w:val="Cabealho"/>
     <w:uiPriority w:val="99"/>
     <w:rsid w:val="00D322C5"/>
   </w:style>
-  <w:style w:type="paragraph" w:styleId="Footer">
+  <w:style w:type="paragraph" w:styleId="Rodap">
     <w:name w:val="footer"/>
     <w:basedOn w:val="Normal"/>
-    <w:link w:val="FooterChar"/>
+    <w:link w:val="RodapChar"/>
     <w:uiPriority w:val="99"/>
     <w:unhideWhenUsed/>
     <w:rsid w:val="00D322C5"/>
@@ -1335,17 +1424,17 @@
       <w:spacing w:after="0" w:line="240" w:lineRule="auto"/>
     </w:pPr>
   </w:style>
-  <w:style w:type="character" w:customStyle="1" w:styleId="FooterChar">
-    <w:name w:val="Footer Char"/>
-    <w:basedOn w:val="DefaultParagraphFont"/>
-    <w:link w:val="Footer"/>
+  <w:style w:type="character" w:customStyle="1" w:styleId="RodapChar">
+    <w:name w:val="Rodapé Char"/>
+    <w:basedOn w:val="Fontepargpadro"/>
+    <w:link w:val="Rodap"/>
     <w:uiPriority w:val="99"/>
     <w:rsid w:val="00D322C5"/>
   </w:style>
-  <w:style w:type="character" w:customStyle="1" w:styleId="Heading1Char">
-    <w:name w:val="Heading 1 Char"/>
-    <w:basedOn w:val="DefaultParagraphFont"/>
-    <w:link w:val="Heading1"/>
+  <w:style w:type="character" w:customStyle="1" w:styleId="Ttulo1Char">
+    <w:name w:val="Título 1 Char"/>
+    <w:basedOn w:val="Fontepargpadro"/>
+    <w:link w:val="Ttulo1"/>
     <w:uiPriority w:val="9"/>
     <w:rsid w:val="00D322C5"/>
     <w:rPr>
@@ -1355,10 +1444,10 @@
       <w:szCs w:val="36"/>
     </w:rPr>
   </w:style>
-  <w:style w:type="character" w:customStyle="1" w:styleId="Heading2Char">
-    <w:name w:val="Heading 2 Char"/>
-    <w:basedOn w:val="DefaultParagraphFont"/>
-    <w:link w:val="Heading2"/>
+  <w:style w:type="character" w:customStyle="1" w:styleId="Ttulo2Char">
+    <w:name w:val="Título 2 Char"/>
+    <w:basedOn w:val="Fontepargpadro"/>
+    <w:link w:val="Ttulo2"/>
     <w:uiPriority w:val="9"/>
     <w:semiHidden/>
     <w:rsid w:val="00D322C5"/>
@@ -1369,10 +1458,10 @@
       <w:szCs w:val="28"/>
     </w:rPr>
   </w:style>
-  <w:style w:type="character" w:customStyle="1" w:styleId="Heading3Char">
-    <w:name w:val="Heading 3 Char"/>
-    <w:basedOn w:val="DefaultParagraphFont"/>
-    <w:link w:val="Heading3"/>
+  <w:style w:type="character" w:customStyle="1" w:styleId="Ttulo3Char">
+    <w:name w:val="Título 3 Char"/>
+    <w:basedOn w:val="Fontepargpadro"/>
+    <w:link w:val="Ttulo3"/>
     <w:uiPriority w:val="9"/>
     <w:semiHidden/>
     <w:rsid w:val="00D322C5"/>
@@ -1383,10 +1472,10 @@
       <w:szCs w:val="26"/>
     </w:rPr>
   </w:style>
-  <w:style w:type="character" w:customStyle="1" w:styleId="Heading4Char">
-    <w:name w:val="Heading 4 Char"/>
-    <w:basedOn w:val="DefaultParagraphFont"/>
-    <w:link w:val="Heading4"/>
+  <w:style w:type="character" w:customStyle="1" w:styleId="Ttulo4Char">
+    <w:name w:val="Título 4 Char"/>
+    <w:basedOn w:val="Fontepargpadro"/>
+    <w:link w:val="Ttulo4"/>
     <w:uiPriority w:val="9"/>
     <w:semiHidden/>
     <w:rsid w:val="00D322C5"/>
@@ -1396,10 +1485,10 @@
       <w:szCs w:val="24"/>
     </w:rPr>
   </w:style>
-  <w:style w:type="character" w:customStyle="1" w:styleId="Heading5Char">
-    <w:name w:val="Heading 5 Char"/>
-    <w:basedOn w:val="DefaultParagraphFont"/>
-    <w:link w:val="Heading5"/>
+  <w:style w:type="character" w:customStyle="1" w:styleId="Ttulo5Char">
+    <w:name w:val="Título 5 Char"/>
+    <w:basedOn w:val="Fontepargpadro"/>
+    <w:link w:val="Ttulo5"/>
     <w:uiPriority w:val="9"/>
     <w:semiHidden/>
     <w:rsid w:val="00D322C5"/>
@@ -1411,10 +1500,10 @@
       <w:szCs w:val="22"/>
     </w:rPr>
   </w:style>
-  <w:style w:type="character" w:customStyle="1" w:styleId="Heading6Char">
-    <w:name w:val="Heading 6 Char"/>
-    <w:basedOn w:val="DefaultParagraphFont"/>
-    <w:link w:val="Heading6"/>
+  <w:style w:type="character" w:customStyle="1" w:styleId="Ttulo6Char">
+    <w:name w:val="Título 6 Char"/>
+    <w:basedOn w:val="Fontepargpadro"/>
+    <w:link w:val="Ttulo6"/>
     <w:uiPriority w:val="9"/>
     <w:semiHidden/>
     <w:rsid w:val="00D322C5"/>
@@ -1423,10 +1512,10 @@
       <w:color w:val="595959" w:themeColor="text1" w:themeTint="A6"/>
     </w:rPr>
   </w:style>
-  <w:style w:type="character" w:customStyle="1" w:styleId="Heading7Char">
-    <w:name w:val="Heading 7 Char"/>
-    <w:basedOn w:val="DefaultParagraphFont"/>
-    <w:link w:val="Heading7"/>
+  <w:style w:type="character" w:customStyle="1" w:styleId="Ttulo7Char">
+    <w:name w:val="Título 7 Char"/>
+    <w:basedOn w:val="Fontepargpadro"/>
+    <w:link w:val="Ttulo7"/>
     <w:uiPriority w:val="9"/>
     <w:semiHidden/>
     <w:rsid w:val="00D322C5"/>
@@ -1437,10 +1526,10 @@
       <w:color w:val="595959" w:themeColor="text1" w:themeTint="A6"/>
     </w:rPr>
   </w:style>
-  <w:style w:type="character" w:customStyle="1" w:styleId="Heading8Char">
-    <w:name w:val="Heading 8 Char"/>
-    <w:basedOn w:val="DefaultParagraphFont"/>
-    <w:link w:val="Heading8"/>
+  <w:style w:type="character" w:customStyle="1" w:styleId="Ttulo8Char">
+    <w:name w:val="Título 8 Char"/>
+    <w:basedOn w:val="Fontepargpadro"/>
+    <w:link w:val="Ttulo8"/>
     <w:uiPriority w:val="9"/>
     <w:semiHidden/>
     <w:rsid w:val="00D322C5"/>
@@ -1450,10 +1539,10 @@
       <w:color w:val="595959" w:themeColor="text1" w:themeTint="A6"/>
     </w:rPr>
   </w:style>
-  <w:style w:type="character" w:customStyle="1" w:styleId="Heading9Char">
-    <w:name w:val="Heading 9 Char"/>
-    <w:basedOn w:val="DefaultParagraphFont"/>
-    <w:link w:val="Heading9"/>
+  <w:style w:type="character" w:customStyle="1" w:styleId="Ttulo9Char">
+    <w:name w:val="Título 9 Char"/>
+    <w:basedOn w:val="Fontepargpadro"/>
+    <w:link w:val="Ttulo9"/>
     <w:uiPriority w:val="9"/>
     <w:semiHidden/>
     <w:rsid w:val="00D322C5"/>
@@ -1465,7 +1554,7 @@
       <w:color w:val="595959" w:themeColor="text1" w:themeTint="A6"/>
     </w:rPr>
   </w:style>
-  <w:style w:type="paragraph" w:styleId="Caption">
+  <w:style w:type="paragraph" w:styleId="Legenda">
     <w:name w:val="caption"/>
     <w:basedOn w:val="Normal"/>
     <w:next w:val="Normal"/>
@@ -1485,11 +1574,11 @@
       <w:szCs w:val="20"/>
     </w:rPr>
   </w:style>
-  <w:style w:type="paragraph" w:styleId="Title">
+  <w:style w:type="paragraph" w:styleId="Ttulo">
     <w:name w:val="Title"/>
     <w:basedOn w:val="Normal"/>
     <w:next w:val="Normal"/>
-    <w:link w:val="TitleChar"/>
+    <w:link w:val="TtuloChar"/>
     <w:uiPriority w:val="10"/>
     <w:qFormat/>
     <w:rsid w:val="00D322C5"/>
@@ -1505,10 +1594,10 @@
       <w:szCs w:val="80"/>
     </w:rPr>
   </w:style>
-  <w:style w:type="character" w:customStyle="1" w:styleId="TitleChar">
-    <w:name w:val="Title Char"/>
-    <w:basedOn w:val="DefaultParagraphFont"/>
-    <w:link w:val="Title"/>
+  <w:style w:type="character" w:customStyle="1" w:styleId="TtuloChar">
+    <w:name w:val="Título Char"/>
+    <w:basedOn w:val="Fontepargpadro"/>
+    <w:link w:val="Ttulo"/>
     <w:uiPriority w:val="10"/>
     <w:rsid w:val="00D322C5"/>
     <w:rPr>
@@ -1519,11 +1608,11 @@
       <w:szCs w:val="80"/>
     </w:rPr>
   </w:style>
-  <w:style w:type="paragraph" w:styleId="Subtitle">
+  <w:style w:type="paragraph" w:styleId="Subttulo">
     <w:name w:val="Subtitle"/>
     <w:basedOn w:val="Normal"/>
     <w:next w:val="Normal"/>
-    <w:link w:val="SubtitleChar"/>
+    <w:link w:val="SubttuloChar"/>
     <w:uiPriority w:val="11"/>
     <w:qFormat/>
     <w:rsid w:val="00D322C5"/>
@@ -1540,10 +1629,10 @@
       <w:szCs w:val="30"/>
     </w:rPr>
   </w:style>
-  <w:style w:type="character" w:customStyle="1" w:styleId="SubtitleChar">
-    <w:name w:val="Subtitle Char"/>
-    <w:basedOn w:val="DefaultParagraphFont"/>
-    <w:link w:val="Subtitle"/>
+  <w:style w:type="character" w:customStyle="1" w:styleId="SubttuloChar">
+    <w:name w:val="Subtítulo Char"/>
+    <w:basedOn w:val="Fontepargpadro"/>
+    <w:link w:val="Subttulo"/>
     <w:uiPriority w:val="11"/>
     <w:rsid w:val="00D322C5"/>
     <w:rPr>
@@ -1553,9 +1642,9 @@
       <w:szCs w:val="30"/>
     </w:rPr>
   </w:style>
-  <w:style w:type="character" w:styleId="Strong">
+  <w:style w:type="character" w:styleId="Forte">
     <w:name w:val="Strong"/>
-    <w:basedOn w:val="DefaultParagraphFont"/>
+    <w:basedOn w:val="Fontepargpadro"/>
     <w:uiPriority w:val="22"/>
     <w:qFormat/>
     <w:rsid w:val="00D322C5"/>
@@ -1564,9 +1653,9 @@
       <w:bCs/>
     </w:rPr>
   </w:style>
-  <w:style w:type="character" w:styleId="Emphasis">
+  <w:style w:type="character" w:styleId="nfase">
     <w:name w:val="Emphasis"/>
-    <w:basedOn w:val="DefaultParagraphFont"/>
+    <w:basedOn w:val="Fontepargpadro"/>
     <w:uiPriority w:val="20"/>
     <w:qFormat/>
     <w:rsid w:val="00D322C5"/>
@@ -1575,7 +1664,7 @@
       <w:iCs/>
     </w:rPr>
   </w:style>
-  <w:style w:type="paragraph" w:styleId="NoSpacing">
+  <w:style w:type="paragraph" w:styleId="SemEspaamento">
     <w:name w:val="No Spacing"/>
     <w:uiPriority w:val="1"/>
     <w:qFormat/>
@@ -1584,11 +1673,11 @@
       <w:spacing w:after="0" w:line="240" w:lineRule="auto"/>
     </w:pPr>
   </w:style>
-  <w:style w:type="paragraph" w:styleId="Quote">
+  <w:style w:type="paragraph" w:styleId="Citao">
     <w:name w:val="Quote"/>
     <w:basedOn w:val="Normal"/>
     <w:next w:val="Normal"/>
-    <w:link w:val="QuoteChar"/>
+    <w:link w:val="CitaoChar"/>
     <w:uiPriority w:val="29"/>
     <w:qFormat/>
     <w:rsid w:val="00D322C5"/>
@@ -1602,10 +1691,10 @@
       <w:iCs/>
     </w:rPr>
   </w:style>
-  <w:style w:type="character" w:customStyle="1" w:styleId="QuoteChar">
-    <w:name w:val="Quote Char"/>
-    <w:basedOn w:val="DefaultParagraphFont"/>
-    <w:link w:val="Quote"/>
+  <w:style w:type="character" w:customStyle="1" w:styleId="CitaoChar">
+    <w:name w:val="Citação Char"/>
+    <w:basedOn w:val="Fontepargpadro"/>
+    <w:link w:val="Citao"/>
     <w:uiPriority w:val="29"/>
     <w:rsid w:val="00D322C5"/>
     <w:rPr>
@@ -1613,11 +1702,11 @@
       <w:iCs/>
     </w:rPr>
   </w:style>
-  <w:style w:type="paragraph" w:styleId="IntenseQuote">
+  <w:style w:type="paragraph" w:styleId="CitaoIntensa">
     <w:name w:val="Intense Quote"/>
     <w:basedOn w:val="Normal"/>
     <w:next w:val="Normal"/>
-    <w:link w:val="IntenseQuoteChar"/>
+    <w:link w:val="CitaoIntensaChar"/>
     <w:uiPriority w:val="30"/>
     <w:qFormat/>
     <w:rsid w:val="00D322C5"/>
@@ -1633,10 +1722,10 @@
       <w:szCs w:val="28"/>
     </w:rPr>
   </w:style>
-  <w:style w:type="character" w:customStyle="1" w:styleId="IntenseQuoteChar">
-    <w:name w:val="Intense Quote Char"/>
-    <w:basedOn w:val="DefaultParagraphFont"/>
-    <w:link w:val="IntenseQuote"/>
+  <w:style w:type="character" w:customStyle="1" w:styleId="CitaoIntensaChar">
+    <w:name w:val="Citação Intensa Char"/>
+    <w:basedOn w:val="Fontepargpadro"/>
+    <w:link w:val="CitaoIntensa"/>
     <w:uiPriority w:val="30"/>
     <w:rsid w:val="00D322C5"/>
     <w:rPr>
@@ -1646,9 +1735,9 @@
       <w:szCs w:val="28"/>
     </w:rPr>
   </w:style>
-  <w:style w:type="character" w:styleId="SubtleEmphasis">
+  <w:style w:type="character" w:styleId="nfaseSutil">
     <w:name w:val="Subtle Emphasis"/>
-    <w:basedOn w:val="DefaultParagraphFont"/>
+    <w:basedOn w:val="Fontepargpadro"/>
     <w:uiPriority w:val="19"/>
     <w:qFormat/>
     <w:rsid w:val="00D322C5"/>
@@ -1658,9 +1747,9 @@
       <w:color w:val="595959" w:themeColor="text1" w:themeTint="A6"/>
     </w:rPr>
   </w:style>
-  <w:style w:type="character" w:styleId="IntenseEmphasis">
+  <w:style w:type="character" w:styleId="nfaseIntensa">
     <w:name w:val="Intense Emphasis"/>
-    <w:basedOn w:val="DefaultParagraphFont"/>
+    <w:basedOn w:val="Fontepargpadro"/>
     <w:uiPriority w:val="21"/>
     <w:qFormat/>
     <w:rsid w:val="00D322C5"/>
@@ -1671,9 +1760,9 @@
       <w:iCs/>
     </w:rPr>
   </w:style>
-  <w:style w:type="character" w:styleId="SubtleReference">
+  <w:style w:type="character" w:styleId="RefernciaSutil">
     <w:name w:val="Subtle Reference"/>
-    <w:basedOn w:val="DefaultParagraphFont"/>
+    <w:basedOn w:val="Fontepargpadro"/>
     <w:uiPriority w:val="31"/>
     <w:qFormat/>
     <w:rsid w:val="00D322C5"/>
@@ -1682,9 +1771,9 @@
       <w:color w:val="404040" w:themeColor="text1" w:themeTint="BF"/>
     </w:rPr>
   </w:style>
-  <w:style w:type="character" w:styleId="IntenseReference">
+  <w:style w:type="character" w:styleId="RefernciaIntensa">
     <w:name w:val="Intense Reference"/>
-    <w:basedOn w:val="DefaultParagraphFont"/>
+    <w:basedOn w:val="Fontepargpadro"/>
     <w:uiPriority w:val="32"/>
     <w:qFormat/>
     <w:rsid w:val="00D322C5"/>
@@ -1695,9 +1784,9 @@
       <w:u w:val="single"/>
     </w:rPr>
   </w:style>
-  <w:style w:type="character" w:styleId="BookTitle">
+  <w:style w:type="character" w:styleId="TtulodoLivro">
     <w:name w:val="Book Title"/>
-    <w:basedOn w:val="DefaultParagraphFont"/>
+    <w:basedOn w:val="Fontepargpadro"/>
     <w:uiPriority w:val="33"/>
     <w:qFormat/>
     <w:rsid w:val="00D322C5"/>
@@ -1707,9 +1796,9 @@
       <w:smallCaps/>
     </w:rPr>
   </w:style>
-  <w:style w:type="paragraph" w:styleId="TOCHeading">
+  <w:style w:type="paragraph" w:styleId="CabealhodoSumrio">
     <w:name w:val="TOC Heading"/>
-    <w:basedOn w:val="Heading1"/>
+    <w:basedOn w:val="Ttulo1"/>
     <w:next w:val="Normal"/>
     <w:uiPriority w:val="39"/>
     <w:semiHidden/>

</xml_diff>